<commit_message>
Added brief table summary
</commit_message>
<xml_diff>
--- a/analysis/Ks_CNV/CNV_table.docx
+++ b/analysis/Ks_CNV/CNV_table.docx
@@ -10,7 +10,8 @@
         <w:tblLook w:val="04A0" w:firstRow="1" w:lastRow="0" w:firstColumn="1" w:lastColumn="0" w:noHBand="0" w:noVBand="1"/>
       </w:tblPr>
       <w:tblGrid>
-        <w:gridCol w:w="1368"/>
+        <w:gridCol w:w="839"/>
+        <w:gridCol w:w="1945"/>
         <w:gridCol w:w="765"/>
         <w:gridCol w:w="765"/>
         <w:gridCol w:w="765"/>
@@ -30,7 +31,13 @@
         </w:trPr>
         <w:tc>
           <w:tcPr>
-            <w:tcW w:w="1368" w:type="dxa"/>
+            <w:tcW w:w="839" w:type="dxa"/>
+          </w:tcPr>
+          <w:p/>
+        </w:tc>
+        <w:tc>
+          <w:tcPr>
+            <w:tcW w:w="1945" w:type="dxa"/>
           </w:tcPr>
           <w:p/>
         </w:tc>
@@ -72,7 +79,13 @@
         </w:trPr>
         <w:tc>
           <w:tcPr>
-            <w:tcW w:w="1368" w:type="dxa"/>
+            <w:tcW w:w="839" w:type="dxa"/>
+          </w:tcPr>
+          <w:p/>
+        </w:tc>
+        <w:tc>
+          <w:tcPr>
+            <w:tcW w:w="1945" w:type="dxa"/>
           </w:tcPr>
           <w:p/>
         </w:tc>
@@ -243,17 +256,32 @@
         </w:trPr>
         <w:tc>
           <w:tcPr>
-            <w:tcW w:w="1368" w:type="dxa"/>
-          </w:tcPr>
-          <w:p>
+            <w:tcW w:w="839" w:type="dxa"/>
+            <w:vMerge w:val="restart"/>
+            <w:vAlign w:val="center"/>
+          </w:tcPr>
+          <w:p>
+            <w:r>
+              <w:t>Gain</w:t>
+            </w:r>
+          </w:p>
+        </w:tc>
+        <w:tc>
+          <w:tcPr>
+            <w:tcW w:w="1945" w:type="dxa"/>
+            <w:vAlign w:val="center"/>
+          </w:tcPr>
+          <w:p>
+            <w:r>
+              <w:t xml:space="preserve">G. </w:t>
+            </w:r>
             <w:proofErr w:type="spellStart"/>
-            <w:r>
-              <w:t>Kirkii</w:t>
+            <w:proofErr w:type="gramStart"/>
+            <w:r>
+              <w:t>kirkii</w:t>
             </w:r>
             <w:proofErr w:type="spellEnd"/>
-            <w:r>
-              <w:t xml:space="preserve"> Gain</w:t>
-            </w:r>
+            <w:proofErr w:type="gramEnd"/>
           </w:p>
         </w:tc>
         <w:tc>
@@ -402,7 +430,7 @@
           </w:tcPr>
           <w:p>
             <w:r>
-              <w:t>261</w:t>
+              <w:t>259</w:t>
             </w:r>
           </w:p>
         </w:tc>
@@ -412,7 +440,7 @@
           </w:tcPr>
           <w:p>
             <w:r>
-              <w:t>970</w:t>
+              <w:t>731</w:t>
             </w:r>
           </w:p>
         </w:tc>
@@ -423,17 +451,28 @@
         </w:trPr>
         <w:tc>
           <w:tcPr>
-            <w:tcW w:w="1368" w:type="dxa"/>
-          </w:tcPr>
-          <w:p>
+            <w:tcW w:w="839" w:type="dxa"/>
+            <w:vMerge/>
+            <w:vAlign w:val="center"/>
+          </w:tcPr>
+          <w:p/>
+        </w:tc>
+        <w:tc>
+          <w:tcPr>
+            <w:tcW w:w="1945" w:type="dxa"/>
+            <w:vAlign w:val="center"/>
+          </w:tcPr>
+          <w:p>
+            <w:r>
+              <w:t xml:space="preserve">K. </w:t>
+            </w:r>
             <w:proofErr w:type="spellStart"/>
-            <w:r>
-              <w:t>Kokia</w:t>
+            <w:proofErr w:type="gramStart"/>
+            <w:r>
+              <w:t>drynarioides</w:t>
             </w:r>
             <w:proofErr w:type="spellEnd"/>
-            <w:r>
-              <w:t xml:space="preserve"> Gain</w:t>
-            </w:r>
+            <w:proofErr w:type="gramEnd"/>
           </w:p>
         </w:tc>
         <w:tc>
@@ -603,17 +642,32 @@
         </w:trPr>
         <w:tc>
           <w:tcPr>
-            <w:tcW w:w="1368" w:type="dxa"/>
-          </w:tcPr>
-          <w:p>
+            <w:tcW w:w="839" w:type="dxa"/>
+            <w:vMerge w:val="restart"/>
+            <w:vAlign w:val="center"/>
+          </w:tcPr>
+          <w:p>
+            <w:r>
+              <w:t>Loss</w:t>
+            </w:r>
+          </w:p>
+        </w:tc>
+        <w:tc>
+          <w:tcPr>
+            <w:tcW w:w="1945" w:type="dxa"/>
+            <w:vAlign w:val="center"/>
+          </w:tcPr>
+          <w:p>
+            <w:r>
+              <w:t xml:space="preserve">G. </w:t>
+            </w:r>
             <w:proofErr w:type="spellStart"/>
-            <w:r>
-              <w:t>Kirkii</w:t>
+            <w:proofErr w:type="gramStart"/>
+            <w:r>
+              <w:t>kirkii</w:t>
             </w:r>
             <w:proofErr w:type="spellEnd"/>
-            <w:r>
-              <w:t xml:space="preserve"> Loss</w:t>
-            </w:r>
+            <w:proofErr w:type="gramEnd"/>
           </w:p>
         </w:tc>
         <w:tc>
@@ -783,17 +837,28 @@
         </w:trPr>
         <w:tc>
           <w:tcPr>
-            <w:tcW w:w="1368" w:type="dxa"/>
-          </w:tcPr>
-          <w:p>
+            <w:tcW w:w="839" w:type="dxa"/>
+            <w:vMerge/>
+            <w:vAlign w:val="center"/>
+          </w:tcPr>
+          <w:p/>
+        </w:tc>
+        <w:tc>
+          <w:tcPr>
+            <w:tcW w:w="1945" w:type="dxa"/>
+            <w:vAlign w:val="center"/>
+          </w:tcPr>
+          <w:p>
+            <w:r>
+              <w:t xml:space="preserve">K. </w:t>
+            </w:r>
             <w:proofErr w:type="spellStart"/>
-            <w:r>
-              <w:t>Kokia</w:t>
+            <w:proofErr w:type="gramStart"/>
+            <w:r>
+              <w:t>drynarioides</w:t>
             </w:r>
             <w:proofErr w:type="spellEnd"/>
-            <w:r>
-              <w:t xml:space="preserve"> Loss</w:t>
-            </w:r>
+            <w:proofErr w:type="gramEnd"/>
           </w:p>
         </w:tc>
         <w:tc>
@@ -958,7 +1023,18 @@
         </w:tc>
       </w:tr>
     </w:tbl>
+    <w:p/>
+    <w:p/>
     <w:p>
+      <w:r>
+        <w:t xml:space="preserve">Table X: </w:t>
+      </w:r>
+    </w:p>
+    <w:p/>
+    <w:p>
+      <w:r>
+        <w:t xml:space="preserve">*These groups were not used in calculation of Total Events or Total Genes. We infer these genes are either falsely annotated Transposable Elements or and error in the clustering algorithm used. </w:t>
+      </w:r>
       <w:bookmarkStart w:id="0" w:name="_GoBack"/>
       <w:bookmarkEnd w:id="0"/>
     </w:p>
@@ -967,7 +1043,6 @@
       <w:pgMar w:top="1800" w:right="1440" w:bottom="1800" w:left="1440" w:header="720" w:footer="720" w:gutter="0"/>
       <w:cols w:space="720"/>
       <w:docGrid w:linePitch="360"/>
-      <w:printerSettings r:id="rId5"/>
     </w:sectPr>
   </w:body>
 </w:document>

</xml_diff>